<commit_message>
se 1.8.1 cambio en los esquemas de contenedores
</commit_message>
<xml_diff>
--- a/server/templates/transporte/PLANTILLA CARTA INSTRUCCIONES TRANSPORTE FAVORITA.docx
+++ b/server/templates/transporte/PLANTILLA CARTA INSTRUCCIONES TRANSPORTE FAVORITA.docx
@@ -312,7 +312,6 @@
             <w:pPr>
               <w:rPr>
                 <w:rFonts w:ascii="Tahoma" w:hAnsi="Tahoma" w:eastAsia="Tahoma" w:cs="Tahoma"/>
-                <w:color w:val="000000"/>
                 <w:sz w:val="20"/>
                 <w:szCs w:val="20"/>
               </w:rPr>
@@ -323,7 +322,7 @@
                 <w:sz w:val="20"/>
                 <w:szCs w:val="20"/>
               </w:rPr>
-              <w:t>Limón</w:t>
+              <w:t>{tipoFruta}</w:t>
             </w:r>
           </w:p>
         </w:tc>
@@ -1202,7 +1201,7 @@
           <w:sz w:val="20"/>
           <w:szCs w:val="20"/>
         </w:rPr>
-        <w:t>dias</w:t>
+        <w:t>fecha_dia_escrito</w:t>
       </w:r>
       <w:r>
         <w:rPr>
@@ -1226,23 +1225,63 @@
           <w:sz w:val="20"/>
           <w:szCs w:val="20"/>
         </w:rPr>
-        <w:t xml:space="preserve">{mes} </w:t>
-      </w:r>
-      <w:r>
-        <w:rPr>
-          <w:rFonts w:ascii="Tahoma" w:hAnsi="Tahoma" w:eastAsia="Tahoma" w:cs="Tahoma"/>
-          <w:sz w:val="20"/>
-          <w:szCs w:val="20"/>
-        </w:rPr>
-        <w:t xml:space="preserve">del año dos mil </w:t>
-      </w:r>
-      <w:r>
-        <w:rPr>
-          <w:rFonts w:ascii="Tahoma" w:hAnsi="Tahoma" w:eastAsia="Tahoma" w:cs="Tahoma"/>
-          <w:sz w:val="20"/>
-          <w:szCs w:val="20"/>
-        </w:rPr>
-        <w:t>{year}</w:t>
+        <w:t>{</w:t>
+      </w:r>
+      <w:r>
+        <w:rPr>
+          <w:rFonts w:ascii="Tahoma" w:hAnsi="Tahoma" w:eastAsia="Tahoma" w:cs="Tahoma"/>
+          <w:sz w:val="20"/>
+          <w:szCs w:val="20"/>
+        </w:rPr>
+        <w:t>fecha_mes</w:t>
+      </w:r>
+      <w:r>
+        <w:rPr>
+          <w:rFonts w:ascii="Tahoma" w:hAnsi="Tahoma" w:eastAsia="Tahoma" w:cs="Tahoma"/>
+          <w:sz w:val="20"/>
+          <w:szCs w:val="20"/>
+        </w:rPr>
+        <w:t xml:space="preserve">} </w:t>
+      </w:r>
+      <w:r>
+        <w:rPr>
+          <w:rFonts w:ascii="Tahoma" w:hAnsi="Tahoma" w:eastAsia="Tahoma" w:cs="Tahoma"/>
+          <w:sz w:val="20"/>
+          <w:szCs w:val="20"/>
+        </w:rPr>
+        <w:t>del año dos m</w:t>
+      </w:r>
+      <w:r>
+        <w:rPr>
+          <w:rFonts w:ascii="Tahoma" w:hAnsi="Tahoma" w:eastAsia="Tahoma" w:cs="Tahoma"/>
+          <w:sz w:val="20"/>
+          <w:szCs w:val="20"/>
+        </w:rPr>
+        <w:t xml:space="preserve">il </w:t>
+      </w:r>
+      <w:r>
+        <w:rPr>
+          <w:rFonts w:ascii="Tahoma" w:hAnsi="Tahoma" w:eastAsia="Tahoma" w:cs="Tahoma"/>
+          <w:sz w:val="20"/>
+          <w:szCs w:val="20"/>
+        </w:rPr>
+        <w:t>{</w:t>
+      </w:r>
+      <w:r>
+        <w:rPr>
+          <w:rFonts w:ascii="Tahoma" w:hAnsi="Tahoma" w:eastAsia="Tahoma" w:cs="Tahoma"/>
+          <w:sz w:val="20"/>
+          <w:szCs w:val="20"/>
+        </w:rPr>
+        <w:t>fecha_anio</w:t>
+      </w:r>
+      <w:r>
+        <w:rPr>
+          <w:rFonts w:ascii="Tahoma" w:hAnsi="Tahoma" w:eastAsia="Tahoma" w:cs="Tahoma"/>
+          <w:sz w:val="20"/>
+          <w:szCs w:val="20"/>
+        </w:rPr>
+        <w:t>}</w:t>
       </w:r>
     </w:p>
     <w:p w14:noSpellErr="1">

</xml_diff>

<commit_message>
se modifico el documento de camion
</commit_message>
<xml_diff>
--- a/server/templates/transporte/PLANTILLA CARTA INSTRUCCIONES TRANSPORTE FAVORITA.docx
+++ b/server/templates/transporte/PLANTILLA CARTA INSTRUCCIONES TRANSPORTE FAVORITA.docx
@@ -661,21 +661,30 @@
             <w:tcMar/>
             <w:vAlign w:val="center"/>
           </w:tcPr>
-          <w:p w14:noSpellErr="1">
+          <w:p>
             <w:pPr>
               <w:rPr>
                 <w:rFonts w:ascii="Tahoma" w:hAnsi="Tahoma" w:eastAsia="Tahoma" w:cs="Tahoma"/>
-                <w:color w:val="000000"/>
-                <w:sz w:val="20"/>
-                <w:szCs w:val="20"/>
+                <w:noProof w:val="0"/>
+                <w:sz w:val="20"/>
+                <w:szCs w:val="20"/>
+                <w:lang w:val="es-ES"/>
               </w:rPr>
             </w:pPr>
             <w:r>
               <w:rPr>
                 <w:rFonts w:ascii="Tahoma" w:hAnsi="Tahoma" w:eastAsia="Tahoma" w:cs="Tahoma"/>
+                <w:b w:val="0"/>
+                <w:bCs w:val="0"/>
+                <w:i w:val="0"/>
+                <w:iCs w:val="0"/>
+                <w:caps w:val="0"/>
+                <w:smallCaps w:val="0"/>
+                <w:noProof w:val="0"/>
                 <w:color w:val="000000" w:themeColor="text1" w:themeTint="FF" w:themeShade="FF"/>
                 <w:sz w:val="20"/>
                 <w:szCs w:val="20"/>
+                <w:lang w:val="es-ES"/>
               </w:rPr>
               <w:t>{kilos}</w:t>
             </w:r>
@@ -772,7 +781,7 @@
             <w:pPr>
               <w:rPr>
                 <w:rFonts w:ascii="Tahoma" w:hAnsi="Tahoma" w:eastAsia="Tahoma" w:cs="Tahoma"/>
-                <w:color w:val="000000"/>
+                <w:color w:val="000000" w:themeColor="text1" w:themeTint="FF" w:themeShade="FF"/>
                 <w:sz w:val="20"/>
                 <w:szCs w:val="20"/>
               </w:rPr>
@@ -794,6 +803,25 @@
                 <w:szCs w:val="20"/>
               </w:rPr>
               <w:t>:</w:t>
+            </w:r>
+          </w:p>
+          <w:p>
+            <w:pPr>
+              <w:rPr>
+                <w:rFonts w:ascii="Tahoma" w:hAnsi="Tahoma" w:eastAsia="Tahoma" w:cs="Tahoma"/>
+                <w:color w:val="000000"/>
+                <w:sz w:val="20"/>
+                <w:szCs w:val="20"/>
+              </w:rPr>
+            </w:pPr>
+            <w:r>
+              <w:rPr>
+                <w:rFonts w:ascii="Tahoma" w:hAnsi="Tahoma" w:eastAsia="Tahoma" w:cs="Tahoma"/>
+                <w:color w:val="000000" w:themeColor="text1" w:themeTint="FF" w:themeShade="FF"/>
+                <w:sz w:val="20"/>
+                <w:szCs w:val="20"/>
+              </w:rPr>
+              <w:t>NUMERO CONTENEDOR:</w:t>
             </w:r>
           </w:p>
         </w:tc>
@@ -814,7 +842,7 @@
             <w:pPr>
               <w:rPr>
                 <w:rFonts w:ascii="Tahoma" w:hAnsi="Tahoma" w:eastAsia="Tahoma" w:cs="Tahoma"/>
-                <w:color w:val="000000"/>
+                <w:color w:val="000000" w:themeColor="text1" w:themeTint="FF" w:themeShade="FF"/>
                 <w:sz w:val="20"/>
                 <w:szCs w:val="20"/>
               </w:rPr>
@@ -827,6 +855,25 @@
                 <w:szCs w:val="20"/>
               </w:rPr>
               <w:t>{destino}</w:t>
+            </w:r>
+          </w:p>
+          <w:p>
+            <w:pPr>
+              <w:rPr>
+                <w:rFonts w:ascii="Tahoma" w:hAnsi="Tahoma" w:eastAsia="Tahoma" w:cs="Tahoma"/>
+                <w:color w:val="000000"/>
+                <w:sz w:val="20"/>
+                <w:szCs w:val="20"/>
+              </w:rPr>
+            </w:pPr>
+            <w:r>
+              <w:rPr>
+                <w:rFonts w:ascii="Tahoma" w:hAnsi="Tahoma" w:eastAsia="Tahoma" w:cs="Tahoma"/>
+                <w:color w:val="000000" w:themeColor="text1" w:themeTint="FF" w:themeShade="FF"/>
+                <w:sz w:val="20"/>
+                <w:szCs w:val="20"/>
+              </w:rPr>
+              <w:t>{numeroContenedor}</w:t>
             </w:r>
           </w:p>
         </w:tc>

</xml_diff>